<commit_message>
Fourth code tuning, another partial loop unrolling
</commit_message>
<xml_diff>
--- a/CPSC 501 Assignment 4 Report.docx
+++ b/CPSC 501 Assignment 4 Report.docx
@@ -8410,8 +8410,6 @@
         </w:rPr>
         <w:t>Become</w:t>
       </w:r>
-      <w:bookmarkStart w:id="0" w:name="_GoBack"/>
-      <w:bookmarkEnd w:id="0"/>
     </w:p>
     <w:p>
       <w:pPr>
@@ -9818,6 +9816,86 @@
           <w:szCs w:val="24"/>
         </w:rPr>
       </w:pPr>
+      <w:r>
+        <w:rPr>
+          <w:b/>
+          <w:sz w:val="24"/>
+          <w:szCs w:val="24"/>
+        </w:rPr>
+        <w:t>for (</w:t>
+      </w:r>
+      <w:proofErr w:type="spellStart"/>
+      <w:r>
+        <w:rPr>
+          <w:b/>
+          <w:sz w:val="24"/>
+          <w:szCs w:val="24"/>
+        </w:rPr>
+        <w:t>i</w:t>
+      </w:r>
+      <w:proofErr w:type="spellEnd"/>
+      <w:r>
+        <w:rPr>
+          <w:b/>
+          <w:sz w:val="24"/>
+          <w:szCs w:val="24"/>
+        </w:rPr>
+        <w:t xml:space="preserve"> = 0; </w:t>
+      </w:r>
+      <w:proofErr w:type="spellStart"/>
+      <w:r>
+        <w:rPr>
+          <w:b/>
+          <w:sz w:val="24"/>
+          <w:szCs w:val="24"/>
+        </w:rPr>
+        <w:t>i</w:t>
+      </w:r>
+      <w:proofErr w:type="spellEnd"/>
+      <w:r>
+        <w:rPr>
+          <w:b/>
+          <w:sz w:val="24"/>
+          <w:szCs w:val="24"/>
+        </w:rPr>
+        <w:t xml:space="preserve"> &lt; </w:t>
+      </w:r>
+      <w:proofErr w:type="spellStart"/>
+      <w:r>
+        <w:rPr>
+          <w:b/>
+          <w:sz w:val="24"/>
+          <w:szCs w:val="24"/>
+        </w:rPr>
+        <w:t>newArrSize</w:t>
+      </w:r>
+      <w:proofErr w:type="spellEnd"/>
+      <w:r>
+        <w:rPr>
+          <w:b/>
+          <w:sz w:val="24"/>
+          <w:szCs w:val="24"/>
+        </w:rPr>
+        <w:t xml:space="preserve">; </w:t>
+      </w:r>
+      <w:proofErr w:type="spellStart"/>
+      <w:r>
+        <w:rPr>
+          <w:b/>
+          <w:sz w:val="24"/>
+          <w:szCs w:val="24"/>
+        </w:rPr>
+        <w:t>i</w:t>
+      </w:r>
+      <w:proofErr w:type="spellEnd"/>
+      <w:r>
+        <w:rPr>
+          <w:b/>
+          <w:sz w:val="24"/>
+          <w:szCs w:val="24"/>
+        </w:rPr>
+        <w:t>++) {</w:t>
+      </w:r>
     </w:p>
     <w:p>
       <w:pPr>
@@ -9828,6 +9906,50 @@
           <w:szCs w:val="24"/>
         </w:rPr>
       </w:pPr>
+      <w:r>
+        <w:rPr>
+          <w:b/>
+          <w:sz w:val="24"/>
+          <w:szCs w:val="24"/>
+        </w:rPr>
+        <w:tab/>
+      </w:r>
+      <w:proofErr w:type="spellStart"/>
+      <w:r>
+        <w:rPr>
+          <w:b/>
+          <w:sz w:val="24"/>
+          <w:szCs w:val="24"/>
+        </w:rPr>
+        <w:t>newOutput</w:t>
+      </w:r>
+      <w:proofErr w:type="spellEnd"/>
+      <w:r>
+        <w:rPr>
+          <w:b/>
+          <w:sz w:val="24"/>
+          <w:szCs w:val="24"/>
+        </w:rPr>
+        <w:t>[</w:t>
+      </w:r>
+      <w:proofErr w:type="spellStart"/>
+      <w:r>
+        <w:rPr>
+          <w:b/>
+          <w:sz w:val="24"/>
+          <w:szCs w:val="24"/>
+        </w:rPr>
+        <w:t>i</w:t>
+      </w:r>
+      <w:proofErr w:type="spellEnd"/>
+      <w:r>
+        <w:rPr>
+          <w:b/>
+          <w:sz w:val="24"/>
+          <w:szCs w:val="24"/>
+        </w:rPr>
+        <w:t>] = 0;</w:t>
+      </w:r>
     </w:p>
     <w:p>
       <w:pPr>
@@ -9838,21 +9960,273 @@
           <w:szCs w:val="24"/>
         </w:rPr>
       </w:pPr>
+      <w:r>
+        <w:rPr>
+          <w:b/>
+          <w:sz w:val="24"/>
+          <w:szCs w:val="24"/>
+        </w:rPr>
+        <w:t>}</w:t>
+      </w:r>
     </w:p>
     <w:p>
       <w:pPr>
         <w:ind w:left="360"/>
         <w:rPr>
-          <w:sz w:val="24"/>
-          <w:szCs w:val="24"/>
-        </w:rPr>
-      </w:pPr>
-      <w:r>
-        <w:rPr>
+          <w:b/>
+          <w:sz w:val="24"/>
+          <w:szCs w:val="24"/>
+        </w:rPr>
+      </w:pPr>
+      <w:r>
+        <w:rPr>
+          <w:b/>
           <w:sz w:val="24"/>
           <w:szCs w:val="24"/>
         </w:rPr>
         <w:lastRenderedPageBreak/>
+        <w:t xml:space="preserve">Becomes </w:t>
+      </w:r>
+    </w:p>
+    <w:p>
+      <w:pPr>
+        <w:ind w:left="360"/>
+        <w:rPr>
+          <w:b/>
+          <w:sz w:val="24"/>
+          <w:szCs w:val="24"/>
+        </w:rPr>
+      </w:pPr>
+      <w:bookmarkStart w:id="0" w:name="_GoBack"/>
+      <w:bookmarkEnd w:id="0"/>
+    </w:p>
+    <w:p>
+      <w:pPr>
+        <w:rPr>
+          <w:b/>
+          <w:sz w:val="24"/>
+          <w:szCs w:val="24"/>
+        </w:rPr>
+      </w:pPr>
+      <w:r>
+        <w:rPr>
+          <w:b/>
+          <w:sz w:val="24"/>
+          <w:szCs w:val="24"/>
+        </w:rPr>
+        <w:t>for (</w:t>
+      </w:r>
+      <w:proofErr w:type="spellStart"/>
+      <w:r>
+        <w:rPr>
+          <w:b/>
+          <w:sz w:val="24"/>
+          <w:szCs w:val="24"/>
+        </w:rPr>
+        <w:t>i</w:t>
+      </w:r>
+      <w:proofErr w:type="spellEnd"/>
+      <w:r>
+        <w:rPr>
+          <w:b/>
+          <w:sz w:val="24"/>
+          <w:szCs w:val="24"/>
+        </w:rPr>
+        <w:t xml:space="preserve"> = 0; </w:t>
+      </w:r>
+      <w:proofErr w:type="spellStart"/>
+      <w:r>
+        <w:rPr>
+          <w:b/>
+          <w:sz w:val="24"/>
+          <w:szCs w:val="24"/>
+        </w:rPr>
+        <w:t>i</w:t>
+      </w:r>
+      <w:proofErr w:type="spellEnd"/>
+      <w:r>
+        <w:rPr>
+          <w:b/>
+          <w:sz w:val="24"/>
+          <w:szCs w:val="24"/>
+        </w:rPr>
+        <w:t xml:space="preserve"> &lt; </w:t>
+      </w:r>
+      <w:proofErr w:type="spellStart"/>
+      <w:r>
+        <w:rPr>
+          <w:b/>
+          <w:sz w:val="24"/>
+          <w:szCs w:val="24"/>
+        </w:rPr>
+        <w:t>newArrSize</w:t>
+      </w:r>
+      <w:proofErr w:type="spellEnd"/>
+      <w:r>
+        <w:rPr>
+          <w:b/>
+          <w:sz w:val="24"/>
+          <w:szCs w:val="24"/>
+        </w:rPr>
+        <w:t xml:space="preserve">; </w:t>
+      </w:r>
+      <w:proofErr w:type="spellStart"/>
+      <w:r>
+        <w:rPr>
+          <w:b/>
+          <w:sz w:val="24"/>
+          <w:szCs w:val="24"/>
+        </w:rPr>
+        <w:t>i</w:t>
+      </w:r>
+      <w:proofErr w:type="spellEnd"/>
+      <w:r>
+        <w:rPr>
+          <w:b/>
+          <w:sz w:val="24"/>
+          <w:szCs w:val="24"/>
+        </w:rPr>
+        <w:t>+=2) {</w:t>
+      </w:r>
+    </w:p>
+    <w:p>
+      <w:pPr>
+        <w:rPr>
+          <w:b/>
+          <w:sz w:val="24"/>
+          <w:szCs w:val="24"/>
+        </w:rPr>
+      </w:pPr>
+      <w:r>
+        <w:rPr>
+          <w:b/>
+          <w:sz w:val="24"/>
+          <w:szCs w:val="24"/>
+        </w:rPr>
+        <w:tab/>
+      </w:r>
+      <w:proofErr w:type="spellStart"/>
+      <w:r>
+        <w:rPr>
+          <w:b/>
+          <w:sz w:val="24"/>
+          <w:szCs w:val="24"/>
+        </w:rPr>
+        <w:t>newOutput</w:t>
+      </w:r>
+      <w:proofErr w:type="spellEnd"/>
+      <w:r>
+        <w:rPr>
+          <w:b/>
+          <w:sz w:val="24"/>
+          <w:szCs w:val="24"/>
+        </w:rPr>
+        <w:t>[</w:t>
+      </w:r>
+      <w:proofErr w:type="spellStart"/>
+      <w:r>
+        <w:rPr>
+          <w:b/>
+          <w:sz w:val="24"/>
+          <w:szCs w:val="24"/>
+        </w:rPr>
+        <w:t>i</w:t>
+      </w:r>
+      <w:proofErr w:type="spellEnd"/>
+      <w:r>
+        <w:rPr>
+          <w:b/>
+          <w:sz w:val="24"/>
+          <w:szCs w:val="24"/>
+        </w:rPr>
+        <w:t>] = 0;</w:t>
+      </w:r>
+    </w:p>
+    <w:p>
+      <w:pPr>
+        <w:rPr>
+          <w:b/>
+          <w:sz w:val="24"/>
+          <w:szCs w:val="24"/>
+        </w:rPr>
+      </w:pPr>
+      <w:r>
+        <w:rPr>
+          <w:b/>
+          <w:sz w:val="24"/>
+          <w:szCs w:val="24"/>
+        </w:rPr>
+        <w:tab/>
+      </w:r>
+      <w:proofErr w:type="spellStart"/>
+      <w:r>
+        <w:rPr>
+          <w:b/>
+          <w:sz w:val="24"/>
+          <w:szCs w:val="24"/>
+        </w:rPr>
+        <w:t>newOutput</w:t>
+      </w:r>
+      <w:proofErr w:type="spellEnd"/>
+      <w:r>
+        <w:rPr>
+          <w:b/>
+          <w:sz w:val="24"/>
+          <w:szCs w:val="24"/>
+        </w:rPr>
+        <w:t>[i+1] = 0;</w:t>
+      </w:r>
+    </w:p>
+    <w:p>
+      <w:pPr>
+        <w:rPr>
+          <w:b/>
+          <w:sz w:val="24"/>
+          <w:szCs w:val="24"/>
+        </w:rPr>
+      </w:pPr>
+      <w:r>
+        <w:rPr>
+          <w:b/>
+          <w:sz w:val="24"/>
+          <w:szCs w:val="24"/>
+        </w:rPr>
+        <w:t>}</w:t>
+      </w:r>
+    </w:p>
+    <w:p>
+      <w:pPr>
+        <w:ind w:left="360"/>
+        <w:rPr>
+          <w:b/>
+          <w:sz w:val="24"/>
+          <w:szCs w:val="24"/>
+        </w:rPr>
+      </w:pPr>
+    </w:p>
+    <w:p>
+      <w:pPr>
+        <w:ind w:left="360"/>
+        <w:rPr>
+          <w:b/>
+          <w:sz w:val="24"/>
+          <w:szCs w:val="24"/>
+        </w:rPr>
+      </w:pPr>
+    </w:p>
+    <w:p>
+      <w:pPr>
+        <w:ind w:left="360"/>
+        <w:rPr>
+          <w:sz w:val="24"/>
+          <w:szCs w:val="24"/>
+        </w:rPr>
+      </w:pPr>
+      <w:r>
+        <w:rPr>
+          <w:sz w:val="24"/>
+          <w:szCs w:val="24"/>
+        </w:rPr>
         <w:t>// From notes in class</w:t>
       </w:r>
     </w:p>
@@ -10450,6 +10824,7 @@
           <w:sz w:val="24"/>
           <w:szCs w:val="24"/>
         </w:rPr>
+        <w:lastRenderedPageBreak/>
         <w:tab/>
       </w:r>
       <w:r>
@@ -10623,56 +10998,6 @@
     </w:p>
     <w:p>
       <w:pPr>
-        <w:rPr>
-          <w:b/>
-          <w:sz w:val="24"/>
-          <w:szCs w:val="24"/>
-        </w:rPr>
-      </w:pPr>
-    </w:p>
-    <w:p>
-      <w:pPr>
-        <w:pStyle w:val="ListParagraph"/>
-        <w:ind w:left="360"/>
-        <w:rPr>
-          <w:sz w:val="24"/>
-          <w:szCs w:val="24"/>
-        </w:rPr>
-      </w:pPr>
-    </w:p>
-    <w:p>
-      <w:pPr>
-        <w:pStyle w:val="ListParagraph"/>
-        <w:ind w:left="360"/>
-        <w:rPr>
-          <w:sz w:val="24"/>
-          <w:szCs w:val="24"/>
-        </w:rPr>
-      </w:pPr>
-    </w:p>
-    <w:p>
-      <w:pPr>
-        <w:pStyle w:val="ListParagraph"/>
-        <w:ind w:left="360"/>
-        <w:rPr>
-          <w:sz w:val="24"/>
-          <w:szCs w:val="24"/>
-        </w:rPr>
-      </w:pPr>
-      <w:proofErr w:type="spellStart"/>
-      <w:r>
-        <w:rPr>
-          <w:sz w:val="24"/>
-          <w:szCs w:val="24"/>
-        </w:rPr>
-        <w:t>Cj</w:t>
-      </w:r>
-      <w:proofErr w:type="spellEnd"/>
-    </w:p>
-    <w:p>
-      <w:pPr>
-        <w:pStyle w:val="ListParagraph"/>
-        <w:ind w:left="360"/>
         <w:rPr>
           <w:sz w:val="24"/>
           <w:szCs w:val="24"/>

</xml_diff>